<commit_message>
Finishing draft of practice exam 3.
</commit_message>
<xml_diff>
--- a/practice-exams/practice-exam-03.docx
+++ b/practice-exams/practice-exam-03.docx
@@ -235,27 +235,77 @@
       <w:bookmarkEnd w:id="1"/>
       <w:r>
         <w:rPr>
-          <w:rFonts w:cs="Times New Roman" w:ascii="FreeSans" w:hAnsi="FreeSans"/>
-          <w:sz w:val="22"/>
-          <w:szCs w:val="22"/>
-        </w:rPr>
-      </w:r>
-      <w:r/>
-    </w:p>
-    <w:p>
-      <w:pPr>
-        <w:pStyle w:val="NoSpacing"/>
-        <w:tabs>
-          <w:tab w:val="right" w:pos="9360" w:leader="none"/>
-        </w:tabs>
-      </w:pPr>
-      <w:r>
-        <w:rPr>
-          <w:rFonts w:cs="Times New Roman" w:ascii="FreeSans" w:hAnsi="FreeSans"/>
-          <w:sz w:val="22"/>
-          <w:szCs w:val="22"/>
-        </w:rPr>
-        <w:t xml:space="preserve">Are the genotype frequencies in Hardy-Weinberg proportions? (Assume yes if all &lt;3% of expectation; otherwise no) If so, explain what this means. If not, explain the nature of the discrepancy between observed and expected. </w:t>
+          <w:rFonts w:eastAsia="Calibri" w:cs="Times New Roman" w:eastAsiaTheme="minorHAnsi" w:ascii="FreeSans" w:hAnsi="FreeSans"/>
+          <w:color w:val="00000A"/>
+          <w:sz w:val="22"/>
+          <w:szCs w:val="22"/>
+          <w:lang w:val="en-US" w:eastAsia="en-US" w:bidi="ar-SA"/>
+        </w:rPr>
+      </w:r>
+      <w:r/>
+    </w:p>
+    <w:p>
+      <w:pPr>
+        <w:pStyle w:val="NoSpacing"/>
+        <w:tabs>
+          <w:tab w:val="right" w:pos="9360" w:leader="none"/>
+        </w:tabs>
+      </w:pPr>
+      <w:r>
+        <w:rPr>
+          <w:rFonts w:cs="Times New Roman" w:ascii="FreeSans" w:hAnsi="FreeSans"/>
+          <w:sz w:val="22"/>
+          <w:szCs w:val="22"/>
+        </w:rPr>
+        <w:t xml:space="preserve">Are the genotype frequencies in Hardy-Weinberg proportions? (Assume yes if all </w:t>
+      </w:r>
+      <w:r>
+        <w:rPr>
+          <w:rFonts w:cs="Times New Roman" w:ascii="FreeSans" w:hAnsi="FreeSans"/>
+          <w:sz w:val="22"/>
+          <w:szCs w:val="22"/>
+        </w:rPr>
+        <w:t xml:space="preserve">of the observed frequencies are within </w:t>
+      </w:r>
+      <w:r>
+        <w:rPr>
+          <w:rFonts w:cs="Times New Roman" w:ascii="FreeSans" w:hAnsi="FreeSans"/>
+          <w:sz w:val="22"/>
+          <w:szCs w:val="22"/>
+        </w:rPr>
+        <w:t xml:space="preserve">3% </w:t>
+      </w:r>
+      <w:r>
+        <w:rPr>
+          <w:rFonts w:cs="Times New Roman" w:ascii="FreeSans" w:hAnsi="FreeSans"/>
+          <w:sz w:val="22"/>
+          <w:szCs w:val="22"/>
+        </w:rPr>
+        <w:t>(0.03)</w:t>
+      </w:r>
+      <w:r>
+        <w:rPr>
+          <w:rFonts w:cs="Times New Roman" w:ascii="FreeSans" w:hAnsi="FreeSans"/>
+          <w:sz w:val="22"/>
+          <w:szCs w:val="22"/>
+        </w:rPr>
+        <w:t xml:space="preserve"> of </w:t>
+      </w:r>
+      <w:r>
+        <w:rPr>
+          <w:rFonts w:cs="Times New Roman" w:ascii="FreeSans" w:hAnsi="FreeSans"/>
+          <w:sz w:val="22"/>
+          <w:szCs w:val="22"/>
+        </w:rPr>
+        <w:t>the expected frequencies</w:t>
+      </w:r>
+      <w:r>
+        <w:rPr>
+          <w:rFonts w:cs="Times New Roman" w:ascii="FreeSans" w:hAnsi="FreeSans"/>
+          <w:sz w:val="22"/>
+          <w:szCs w:val="22"/>
+        </w:rPr>
+        <w:t xml:space="preserve">; otherwise no) If so, explain what this means. If not, explain the nature of the discrepancy between observed and expected. </w:t>
       </w:r>
       <w:r/>
     </w:p>
@@ -276,9 +326,11 @@
       </w:pPr>
       <w:r>
         <w:rPr>
-          <w:rFonts w:ascii="FreeSans" w:hAnsi="FreeSans"/>
-          <w:sz w:val="22"/>
-          <w:szCs w:val="22"/>
+          <w:rFonts w:eastAsia="Calibri" w:cs="" w:cstheme="minorBidi" w:eastAsiaTheme="minorHAnsi" w:ascii="FreeSans" w:hAnsi="FreeSans"/>
+          <w:color w:val="00000A"/>
+          <w:sz w:val="22"/>
+          <w:szCs w:val="22"/>
+          <w:lang w:val="en-US" w:eastAsia="en-US" w:bidi="ar-SA"/>
         </w:rPr>
       </w:r>
       <w:r/>
@@ -334,9 +386,11 @@
       </w:pPr>
       <w:r>
         <w:rPr>
-          <w:rFonts w:ascii="FreeSans" w:hAnsi="FreeSans"/>
-          <w:sz w:val="22"/>
-          <w:szCs w:val="22"/>
+          <w:rFonts w:eastAsia="Calibri" w:cs="" w:cstheme="minorBidi" w:eastAsiaTheme="minorHAnsi" w:ascii="FreeSans" w:hAnsi="FreeSans"/>
+          <w:color w:val="00000A"/>
+          <w:sz w:val="22"/>
+          <w:szCs w:val="22"/>
+          <w:lang w:val="en-US" w:eastAsia="en-US" w:bidi="ar-SA"/>
         </w:rPr>
       </w:r>
       <w:r/>
@@ -376,29 +430,21 @@
           <w:sz w:val="22"/>
           <w:szCs w:val="22"/>
         </w:rPr>
-        <w:t xml:space="preserve">For full credit (2 points), the answer must be no and the explanation must be correct. </w:t>
-      </w:r>
-      <w:r/>
-    </w:p>
-    <w:p>
-      <w:pPr>
-        <w:pStyle w:val="NoSpacing"/>
-        <w:rPr>
-          <w:sz w:val="22"/>
-          <w:sz w:val="22"/>
-          <w:szCs w:val="22"/>
-          <w:rFonts w:ascii="FreeSans" w:hAnsi="FreeSans" w:eastAsia="Calibri" w:cs="" w:cstheme="minorBidi" w:eastAsiaTheme="minorHAnsi"/>
-          <w:color w:val="00000A"/>
-          <w:lang w:val="en-US" w:eastAsia="en-US" w:bidi="ar-SA"/>
-        </w:rPr>
-      </w:pPr>
-      <w:r>
-        <w:rPr>
-          <w:rFonts w:ascii="FreeSans" w:hAnsi="FreeSans"/>
-          <w:sz w:val="22"/>
-          <w:szCs w:val="22"/>
-        </w:rPr>
-        <w:t>Award partial credit (1 point) if the answer is no but the explanation is not correct.</w:t>
+        <w:t xml:space="preserve">For full credit (2 points), the answer must be “no” and the explanation must be correct. </w:t>
+      </w:r>
+      <w:r/>
+    </w:p>
+    <w:p>
+      <w:pPr>
+        <w:pStyle w:val="NoSpacing"/>
+      </w:pPr>
+      <w:r>
+        <w:rPr>
+          <w:rFonts w:ascii="FreeSans" w:hAnsi="FreeSans"/>
+          <w:sz w:val="22"/>
+          <w:szCs w:val="22"/>
+        </w:rPr>
+        <w:t>Award partial credit (1 point) if the answer is “no” but the explanation is not correct.</w:t>
       </w:r>
       <w:r/>
     </w:p>
@@ -480,7 +526,23 @@
           <w:sz w:val="22"/>
           <w:szCs w:val="22"/>
         </w:rPr>
-        <w:t>Using your data on twinflower plants, and assuming the Hardy-Wienberg model as the null hypothesis, you perform a statistical test and get a p-value of 0.07. What does this p-value represent?</w:t>
+        <w:t xml:space="preserve">Using your data on twinflower plants, and </w:t>
+      </w:r>
+      <w:r>
+        <w:rPr>
+          <w:rFonts w:cs="Times New Roman" w:ascii="FreeSans" w:hAnsi="FreeSans"/>
+          <w:sz w:val="22"/>
+          <w:szCs w:val="22"/>
+        </w:rPr>
+        <w:t>using</w:t>
+      </w:r>
+      <w:r>
+        <w:rPr>
+          <w:rFonts w:cs="Times New Roman" w:ascii="FreeSans" w:hAnsi="FreeSans"/>
+          <w:sz w:val="22"/>
+          <w:szCs w:val="22"/>
+        </w:rPr>
+        <w:t xml:space="preserve"> the Hardy-Wienberg model as the null hypothesis, you perform a statistical test and get a p-value of 0.07. What does this p-value represent?</w:t>
       </w:r>
       <w:r/>
     </w:p>
@@ -534,22 +596,30 @@
       <w:pPr>
         <w:pStyle w:val="NormalWeb"/>
         <w:spacing w:beforeAutospacing="0" w:before="120" w:afterAutospacing="0" w:after="0"/>
-        <w:rPr>
-          <w:sz w:val="22"/>
-          <w:sz w:val="22"/>
-          <w:szCs w:val="22"/>
-          <w:rFonts w:ascii="FreeSans" w:hAnsi="FreeSans" w:eastAsia="Times New Roman" w:cs="Times New Roman"/>
-          <w:color w:val="00000A"/>
-          <w:lang w:val="en-US" w:eastAsia="en-US" w:bidi="ar-SA"/>
-        </w:rPr>
-      </w:pPr>
-      <w:r>
-        <w:rPr>
-          <w:rFonts w:ascii="FreeSans" w:hAnsi="FreeSans"/>
-          <w:sz w:val="22"/>
-          <w:szCs w:val="22"/>
-        </w:rPr>
-        <w:t>The probability of getting results as unexpected as those that we observed is 0.07, under the Hardy-Weinberg hypothesis.</w:t>
+      </w:pPr>
+      <w:r>
+        <w:rPr>
+          <w:rFonts w:ascii="FreeSans" w:hAnsi="FreeSans"/>
+          <w:sz w:val="22"/>
+          <w:szCs w:val="22"/>
+        </w:rPr>
+        <w:t xml:space="preserve">The probability of getting results as unexpected as </w:t>
+      </w:r>
+      <w:r>
+        <w:rPr>
+          <w:rFonts w:ascii="FreeSans" w:hAnsi="FreeSans"/>
+          <w:sz w:val="22"/>
+          <w:szCs w:val="22"/>
+        </w:rPr>
+        <w:t>the data</w:t>
+      </w:r>
+      <w:r>
+        <w:rPr>
+          <w:rFonts w:ascii="FreeSans" w:hAnsi="FreeSans"/>
+          <w:sz w:val="22"/>
+          <w:szCs w:val="22"/>
+        </w:rPr>
+        <w:t xml:space="preserve"> we observed is 0.07, under the Hardy-Weinberg hypothesis.</w:t>
       </w:r>
       <w:r/>
     </w:p>
@@ -585,22 +655,30 @@
           <w:tab w:val="right" w:pos="9360" w:leader="none"/>
         </w:tabs>
         <w:spacing w:before="120" w:after="0"/>
-        <w:rPr>
-          <w:sz w:val="22"/>
-          <w:sz w:val="22"/>
-          <w:szCs w:val="22"/>
-          <w:rFonts w:ascii="FreeSans" w:hAnsi="FreeSans" w:eastAsia="Calibri" w:cs="" w:cstheme="minorBidi" w:eastAsiaTheme="minorHAnsi"/>
-          <w:color w:val="00000A"/>
-          <w:lang w:val="en-US" w:eastAsia="en-US" w:bidi="ar-SA"/>
-        </w:rPr>
-      </w:pPr>
-      <w:r>
-        <w:rPr>
-          <w:rFonts w:ascii="FreeSans" w:hAnsi="FreeSans"/>
-          <w:sz w:val="22"/>
-          <w:szCs w:val="22"/>
-        </w:rPr>
-        <w:t>1pt: Probability of (or how often we expect to see) data like ours,</w:t>
+      </w:pPr>
+      <w:r>
+        <w:rPr>
+          <w:rFonts w:ascii="FreeSans" w:hAnsi="FreeSans"/>
+          <w:sz w:val="22"/>
+          <w:szCs w:val="22"/>
+        </w:rPr>
+        <w:t>For full credit (2 points) the answer must articulate that the p-value is (1) the p</w:t>
+      </w:r>
+      <w:r>
+        <w:rPr>
+          <w:rFonts w:ascii="FreeSans" w:hAnsi="FreeSans"/>
+          <w:sz w:val="22"/>
+          <w:szCs w:val="22"/>
+        </w:rPr>
+        <w:t xml:space="preserve">robability of (or how often we expect to see) data like ours, </w:t>
+      </w:r>
+      <w:r>
+        <w:rPr>
+          <w:rFonts w:ascii="FreeSans" w:hAnsi="FreeSans"/>
+          <w:sz w:val="22"/>
+          <w:szCs w:val="22"/>
+        </w:rPr>
+        <w:t>(2) when assuming the Hardy-Weinberg hypothesis is correct.</w:t>
       </w:r>
       <w:r/>
     </w:p>
@@ -611,22 +689,32 @@
           <w:tab w:val="right" w:pos="9360" w:leader="none"/>
         </w:tabs>
         <w:spacing w:before="120" w:after="0"/>
-        <w:rPr>
-          <w:sz w:val="22"/>
-          <w:sz w:val="22"/>
-          <w:szCs w:val="22"/>
-          <w:rFonts w:ascii="FreeSans" w:hAnsi="FreeSans" w:eastAsia="Calibri" w:cs="" w:cstheme="minorBidi" w:eastAsiaTheme="minorHAnsi"/>
-          <w:color w:val="00000A"/>
-          <w:lang w:val="en-US" w:eastAsia="en-US" w:bidi="ar-SA"/>
-        </w:rPr>
-      </w:pPr>
-      <w:r>
-        <w:rPr>
-          <w:rFonts w:ascii="FreeSans" w:hAnsi="FreeSans"/>
-          <w:sz w:val="22"/>
-          <w:szCs w:val="22"/>
-        </w:rPr>
-        <w:t>1pt: given the null hypothesis is true.</w:t>
+      </w:pPr>
+      <w:r>
+        <w:rPr>
+          <w:rFonts w:ascii="FreeSans" w:hAnsi="FreeSans"/>
+          <w:sz w:val="22"/>
+          <w:szCs w:val="22"/>
+        </w:rPr>
+        <w:t>Partial credit (1 point) if the answer only articulates one of the two components that are necessary for full credit.</w:t>
+      </w:r>
+      <w:r/>
+    </w:p>
+    <w:p>
+      <w:pPr>
+        <w:pStyle w:val="NoSpacing"/>
+        <w:tabs>
+          <w:tab w:val="right" w:pos="9360" w:leader="none"/>
+        </w:tabs>
+        <w:spacing w:before="120" w:after="0"/>
+      </w:pPr>
+      <w:r>
+        <w:rPr>
+          <w:rFonts w:ascii="FreeSans" w:hAnsi="FreeSans"/>
+          <w:sz w:val="22"/>
+          <w:szCs w:val="22"/>
+        </w:rPr>
+        <w:t>Award no credit (0 points) if neither component is clearly stated.</w:t>
       </w:r>
       <w:r>
         <w:br w:type="page"/>
@@ -660,16 +748,280 @@
         <w:tabs>
           <w:tab w:val="right" w:pos="9360" w:leader="none"/>
         </w:tabs>
-        <w:rPr>
-          <w:rFonts w:cs="Times New Roman"/>
-        </w:rPr>
-      </w:pPr>
-      <w:r>
-        <w:rPr>
-          <w:rFonts w:ascii="FreeSans" w:hAnsi="FreeSans"/>
-          <w:sz w:val="22"/>
-          <w:szCs w:val="22"/>
-        </w:rPr>
+      </w:pPr>
+      <w:r>
+        <w:rPr>
+          <w:rFonts w:cs="Times New Roman" w:ascii="FreeSans" w:hAnsi="FreeSans"/>
+        </w:rPr>
+        <w:t xml:space="preserve">Last week in class, we talked about two species of flowers, </w:t>
+      </w:r>
+      <w:r>
+        <w:rPr>
+          <w:rFonts w:cs="Times New Roman" w:ascii="FreeSans" w:hAnsi="FreeSans"/>
+          <w:i/>
+          <w:iCs/>
+        </w:rPr>
+        <w:t>Mimulus lewisii</w:t>
+      </w:r>
+      <w:r>
+        <w:rPr>
+          <w:rFonts w:cs="Times New Roman" w:ascii="FreeSans" w:hAnsi="FreeSans"/>
+        </w:rPr>
+        <w:t xml:space="preserve"> and </w:t>
+      </w:r>
+      <w:r>
+        <w:rPr>
+          <w:rFonts w:cs="Times New Roman" w:ascii="FreeSans" w:hAnsi="FreeSans"/>
+          <w:i/>
+          <w:iCs/>
+        </w:rPr>
+        <w:t>M. cardinalis</w:t>
+      </w:r>
+      <w:r>
+        <w:rPr>
+          <w:rFonts w:cs="Times New Roman" w:ascii="FreeSans" w:hAnsi="FreeSans"/>
+        </w:rPr>
+        <w:t xml:space="preserve">, that are primarily pollinated by bumblebees and hummingbirds, respectively. </w:t>
+      </w:r>
+      <w:r>
+        <w:rPr>
+          <w:rFonts w:cs="Times New Roman" w:ascii="FreeSans" w:hAnsi="FreeSans"/>
+        </w:rPr>
+        <w:t xml:space="preserve">If bumblebees go extinct, and </w:t>
+      </w:r>
+      <w:r>
+        <w:rPr>
+          <w:rFonts w:cs="Times New Roman" w:ascii="FreeSans" w:hAnsi="FreeSans"/>
+          <w:i/>
+          <w:iCs/>
+        </w:rPr>
+        <w:t>M. lewisii</w:t>
+      </w:r>
+      <w:r>
+        <w:rPr>
+          <w:rFonts w:cs="Times New Roman" w:ascii="FreeSans" w:hAnsi="FreeSans"/>
+        </w:rPr>
+        <w:t xml:space="preserve"> have to rely on hummingbirds for pollination, what mode of selection would </w:t>
+      </w:r>
+      <w:r>
+        <w:rPr>
+          <w:rFonts w:cs="Times New Roman" w:ascii="FreeSans" w:hAnsi="FreeSans"/>
+          <w:i/>
+          <w:iCs/>
+        </w:rPr>
+        <w:t>M. lewisii</w:t>
+      </w:r>
+      <w:r>
+        <w:rPr>
+          <w:rFonts w:cs="Times New Roman" w:ascii="FreeSans" w:hAnsi="FreeSans"/>
+        </w:rPr>
+        <w:t xml:space="preserve"> most likely experience and why?</w:t>
+      </w:r>
+      <w:r/>
+    </w:p>
+    <w:p>
+      <w:pPr>
+        <w:pStyle w:val="NoSpacing"/>
+        <w:tabs>
+          <w:tab w:val="right" w:pos="9360" w:leader="none"/>
+        </w:tabs>
+        <w:rPr>
+          <w:sz w:val="22"/>
+          <w:sz w:val="22"/>
+          <w:szCs w:val="22"/>
+          <w:rFonts w:ascii="FreeSans" w:hAnsi="FreeSans" w:eastAsia="Calibri" w:cs="Times New Roman" w:eastAsiaTheme="minorHAnsi"/>
+          <w:color w:val="00000A"/>
+          <w:lang w:val="en-US" w:eastAsia="en-US" w:bidi="ar-SA"/>
+        </w:rPr>
+      </w:pPr>
+      <w:r>
+        <w:rPr>
+          <w:rFonts w:cs="Times New Roman" w:ascii="FreeSans" w:hAnsi="FreeSans"/>
+        </w:rPr>
+      </w:r>
+      <w:r/>
+    </w:p>
+    <w:p>
+      <w:pPr>
+        <w:pStyle w:val="NoSpacing"/>
+        <w:tabs>
+          <w:tab w:val="right" w:pos="9360" w:leader="none"/>
+        </w:tabs>
+        <w:rPr>
+          <w:sz w:val="22"/>
+          <w:sz w:val="22"/>
+          <w:szCs w:val="22"/>
+          <w:rFonts w:ascii="FreeSans" w:hAnsi="FreeSans" w:eastAsia="Calibri" w:cs="Times New Roman" w:eastAsiaTheme="minorHAnsi"/>
+          <w:color w:val="00000A"/>
+          <w:lang w:val="en-US" w:eastAsia="en-US" w:bidi="ar-SA"/>
+        </w:rPr>
+      </w:pPr>
+      <w:r>
+        <w:rPr>
+          <w:rFonts w:cs="Times New Roman" w:ascii="FreeSans" w:hAnsi="FreeSans"/>
+        </w:rPr>
+        <w:t>Sample answer:</w:t>
+      </w:r>
+      <w:r/>
+    </w:p>
+    <w:p>
+      <w:pPr>
+        <w:pStyle w:val="NoSpacing"/>
+        <w:tabs>
+          <w:tab w:val="right" w:pos="9360" w:leader="none"/>
+        </w:tabs>
+      </w:pPr>
+      <w:r>
+        <w:rPr>
+          <w:rFonts w:cs="Times New Roman" w:ascii="FreeSans" w:hAnsi="FreeSans"/>
+        </w:rPr>
+        <w:t xml:space="preserve">Directional selection, because </w:t>
+      </w:r>
+      <w:r>
+        <w:rPr>
+          <w:rFonts w:cs="Times New Roman" w:ascii="FreeSans" w:hAnsi="FreeSans"/>
+          <w:i/>
+          <w:iCs/>
+        </w:rPr>
+        <w:t>M. lewisii</w:t>
+      </w:r>
+      <w:r>
+        <w:rPr>
+          <w:rFonts w:cs="Times New Roman" w:ascii="FreeSans" w:hAnsi="FreeSans"/>
+        </w:rPr>
+        <w:t xml:space="preserve"> would be under strong selection for flower phenotype (color and shape) that is conducive to hummingbird pollination.</w:t>
+      </w:r>
+      <w:r/>
+    </w:p>
+    <w:p>
+      <w:pPr>
+        <w:pStyle w:val="NoSpacing"/>
+        <w:tabs>
+          <w:tab w:val="right" w:pos="9360" w:leader="none"/>
+        </w:tabs>
+        <w:rPr>
+          <w:sz w:val="22"/>
+          <w:sz w:val="22"/>
+          <w:szCs w:val="22"/>
+          <w:rFonts w:ascii="FreeSans" w:hAnsi="FreeSans" w:eastAsia="Calibri" w:cs="Times New Roman" w:eastAsiaTheme="minorHAnsi"/>
+          <w:color w:val="00000A"/>
+          <w:lang w:val="en-US" w:eastAsia="en-US" w:bidi="ar-SA"/>
+        </w:rPr>
+      </w:pPr>
+      <w:r>
+        <w:rPr>
+          <w:rFonts w:cs="Times New Roman" w:ascii="FreeSans" w:hAnsi="FreeSans"/>
+        </w:rPr>
+      </w:r>
+      <w:r/>
+    </w:p>
+    <w:p>
+      <w:pPr>
+        <w:pStyle w:val="NoSpacing"/>
+        <w:tabs>
+          <w:tab w:val="right" w:pos="9360" w:leader="none"/>
+        </w:tabs>
+        <w:rPr>
+          <w:sz w:val="22"/>
+          <w:sz w:val="22"/>
+          <w:szCs w:val="22"/>
+          <w:rFonts w:ascii="FreeSans" w:hAnsi="FreeSans" w:eastAsia="Calibri" w:cs="Times New Roman" w:eastAsiaTheme="minorHAnsi"/>
+          <w:color w:val="00000A"/>
+          <w:lang w:val="en-US" w:eastAsia="en-US" w:bidi="ar-SA"/>
+        </w:rPr>
+      </w:pPr>
+      <w:r>
+        <w:rPr>
+          <w:rFonts w:cs="Times New Roman" w:ascii="FreeSans" w:hAnsi="FreeSans"/>
+        </w:rPr>
+        <w:t>Rubric answer:</w:t>
+      </w:r>
+      <w:r/>
+    </w:p>
+    <w:p>
+      <w:pPr>
+        <w:pStyle w:val="NoSpacing"/>
+      </w:pPr>
+      <w:r>
+        <w:rPr>
+          <w:rFonts w:ascii="FreeSans" w:hAnsi="FreeSans"/>
+          <w:sz w:val="22"/>
+          <w:szCs w:val="22"/>
+        </w:rPr>
+        <w:t>For full credit (2 points), the answer must be “</w:t>
+      </w:r>
+      <w:r>
+        <w:rPr>
+          <w:rFonts w:ascii="FreeSans" w:hAnsi="FreeSans"/>
+          <w:sz w:val="22"/>
+          <w:szCs w:val="22"/>
+        </w:rPr>
+        <w:t xml:space="preserve">directional selection,” </w:t>
+      </w:r>
+      <w:r>
+        <w:rPr>
+          <w:rFonts w:ascii="FreeSans" w:hAnsi="FreeSans"/>
+          <w:sz w:val="22"/>
+          <w:szCs w:val="22"/>
+        </w:rPr>
+        <w:t xml:space="preserve">and the explanation must be correct. </w:t>
+      </w:r>
+      <w:r>
+        <w:rPr>
+          <w:rFonts w:ascii="FreeSans" w:hAnsi="FreeSans"/>
+          <w:sz w:val="22"/>
+          <w:szCs w:val="22"/>
+        </w:rPr>
+        <w:t>Note, it is ok if the explanation mentions particular flower phenotypes that increase hummingbird pollination (like red coloration and no “landing platform”).</w:t>
+      </w:r>
+      <w:r/>
+    </w:p>
+    <w:p>
+      <w:pPr>
+        <w:pStyle w:val="NoSpacing"/>
+      </w:pPr>
+      <w:r>
+        <w:rPr>
+          <w:rFonts w:ascii="FreeSans" w:hAnsi="FreeSans"/>
+          <w:sz w:val="22"/>
+          <w:szCs w:val="22"/>
+        </w:rPr>
+        <w:t>Award partial credit (1 point) if the answer is “</w:t>
+      </w:r>
+      <w:r>
+        <w:rPr>
+          <w:rFonts w:ascii="FreeSans" w:hAnsi="FreeSans"/>
+          <w:sz w:val="22"/>
+          <w:szCs w:val="22"/>
+        </w:rPr>
+        <w:t>directional selection,</w:t>
+      </w:r>
+      <w:r>
+        <w:rPr>
+          <w:rFonts w:ascii="FreeSans" w:hAnsi="FreeSans"/>
+          <w:sz w:val="22"/>
+          <w:szCs w:val="22"/>
+        </w:rPr>
+        <w:t>” but the explanation is not correct.</w:t>
+      </w:r>
+      <w:r/>
+    </w:p>
+    <w:p>
+      <w:pPr>
+        <w:pStyle w:val="NoSpacing"/>
+        <w:tabs>
+          <w:tab w:val="right" w:pos="9360" w:leader="none"/>
+        </w:tabs>
+      </w:pPr>
+      <w:bookmarkStart w:id="4" w:name="__UnoMark__188_9293080471"/>
+      <w:bookmarkEnd w:id="4"/>
+      <w:r>
+        <w:rPr>
+          <w:rFonts w:cs="Times New Roman" w:ascii="FreeSans" w:hAnsi="FreeSans"/>
+          <w:sz w:val="22"/>
+          <w:szCs w:val="22"/>
+        </w:rPr>
+        <w:t xml:space="preserve">Award no credit (0 points) if the answer is not “directional selection.” </w:t>
       </w:r>
       <w:r/>
     </w:p>
@@ -689,9 +1041,9 @@
           <w:lang w:val="en-US" w:eastAsia="en-US" w:bidi="ar-SA"/>
         </w:rPr>
       </w:pPr>
-      <w:bookmarkStart w:id="4" w:name="_GoBack"/>
       <w:bookmarkStart w:id="5" w:name="_GoBack"/>
-      <w:bookmarkEnd w:id="5"/>
+      <w:bookmarkStart w:id="6" w:name="_GoBack"/>
+      <w:bookmarkEnd w:id="6"/>
       <w:r>
         <w:rPr>
           <w:rFonts w:eastAsia="Calibri" w:cs="Times New Roman" w:eastAsiaTheme="minorHAnsi" w:ascii="FreeSans" w:hAnsi="FreeSans"/>
@@ -737,15 +1089,165 @@
         </w:tabs>
         <w:spacing w:before="120" w:after="0"/>
         <w:rPr>
-          <w:rFonts w:cs="Times New Roman"/>
-        </w:rPr>
-      </w:pPr>
-      <w:r>
-        <w:rPr>
-          <w:rFonts w:ascii="FreeSans" w:hAnsi="FreeSans"/>
-          <w:sz w:val="22"/>
-          <w:szCs w:val="22"/>
-        </w:rPr>
+          <w:sz w:val="22"/>
+          <w:sz w:val="22"/>
+          <w:szCs w:val="22"/>
+          <w:rFonts w:ascii="FreeSans" w:hAnsi="FreeSans" w:eastAsia="Calibri" w:cs="" w:cstheme="minorBidi" w:eastAsiaTheme="minorHAnsi"/>
+          <w:color w:val="00000A"/>
+          <w:lang w:val="en-US" w:eastAsia="en-US" w:bidi="ar-SA"/>
+        </w:rPr>
+      </w:pPr>
+      <w:r>
+        <w:rPr>
+          <w:rFonts w:ascii="FreeSans" w:hAnsi="FreeSans"/>
+        </w:rPr>
+        <w:t>Most tropical bird species breed seasonally. It seems like individuals that bred all year would have higher fitness, so why don't more species breed year round?</w:t>
+      </w:r>
+      <w:r/>
+    </w:p>
+    <w:p>
+      <w:pPr>
+        <w:pStyle w:val="NoSpacing"/>
+        <w:tabs>
+          <w:tab w:val="right" w:pos="9360" w:leader="none"/>
+        </w:tabs>
+        <w:spacing w:before="120" w:after="0"/>
+        <w:rPr>
+          <w:sz w:val="22"/>
+          <w:sz w:val="22"/>
+          <w:szCs w:val="22"/>
+          <w:rFonts w:ascii="FreeSans" w:hAnsi="FreeSans" w:eastAsia="Calibri" w:cs="" w:cstheme="minorBidi" w:eastAsiaTheme="minorHAnsi"/>
+          <w:color w:val="00000A"/>
+          <w:lang w:val="en-US" w:eastAsia="en-US" w:bidi="ar-SA"/>
+        </w:rPr>
+      </w:pPr>
+      <w:r>
+        <w:rPr>
+          <w:rFonts w:ascii="FreeSans" w:hAnsi="FreeSans"/>
+        </w:rPr>
+        <w:t>Sample answer:</w:t>
+      </w:r>
+      <w:r/>
+    </w:p>
+    <w:p>
+      <w:pPr>
+        <w:pStyle w:val="NoSpacing"/>
+        <w:tabs>
+          <w:tab w:val="right" w:pos="9360" w:leader="none"/>
+        </w:tabs>
+        <w:spacing w:before="120" w:after="0"/>
+      </w:pPr>
+      <w:r>
+        <w:rPr>
+          <w:rFonts w:ascii="FreeSans" w:hAnsi="FreeSans"/>
+        </w:rPr>
+        <w:t xml:space="preserve">Developing, laying, and caring for eggs requires a lot of energy, and individuals have access to finite resources. </w:t>
+      </w:r>
+      <w:r>
+        <w:rPr>
+          <w:rFonts w:ascii="FreeSans" w:hAnsi="FreeSans"/>
+        </w:rPr>
+        <w:t>Thus, reproducing constantly would create a fitness trade-off, like dying young.</w:t>
+      </w:r>
+      <w:r/>
+    </w:p>
+    <w:p>
+      <w:pPr>
+        <w:pStyle w:val="NoSpacing"/>
+        <w:tabs>
+          <w:tab w:val="right" w:pos="9360" w:leader="none"/>
+        </w:tabs>
+        <w:spacing w:before="120" w:after="0"/>
+        <w:rPr>
+          <w:sz w:val="22"/>
+          <w:sz w:val="22"/>
+          <w:szCs w:val="22"/>
+          <w:rFonts w:ascii="FreeSans" w:hAnsi="FreeSans" w:eastAsia="Calibri" w:cs="" w:cstheme="minorBidi" w:eastAsiaTheme="minorHAnsi"/>
+          <w:color w:val="00000A"/>
+          <w:lang w:val="en-US" w:eastAsia="en-US" w:bidi="ar-SA"/>
+        </w:rPr>
+      </w:pPr>
+      <w:r>
+        <w:rPr>
+          <w:rFonts w:ascii="FreeSans" w:hAnsi="FreeSans"/>
+        </w:rPr>
+        <w:t>Rubric:</w:t>
+      </w:r>
+      <w:r/>
+    </w:p>
+    <w:p>
+      <w:pPr>
+        <w:pStyle w:val="NoSpacing"/>
+        <w:tabs>
+          <w:tab w:val="right" w:pos="9360" w:leader="none"/>
+        </w:tabs>
+        <w:spacing w:before="120" w:after="0"/>
+      </w:pPr>
+      <w:r>
+        <w:rPr>
+          <w:rFonts w:ascii="FreeSans" w:hAnsi="FreeSans"/>
+        </w:rPr>
+        <w:t xml:space="preserve">For full credit (2 points) the answer must </w:t>
+      </w:r>
+      <w:r>
+        <w:rPr>
+          <w:rFonts w:ascii="FreeSans" w:hAnsi="FreeSans"/>
+        </w:rPr>
+        <w:t>state that finite (limited) resources limit how much energy</w:t>
+      </w:r>
+      <w:r>
+        <w:rPr>
+          <w:rFonts w:ascii="FreeSans" w:hAnsi="FreeSans"/>
+        </w:rPr>
+        <w:t xml:space="preserve"> can be allocated to reproduction.</w:t>
+      </w:r>
+      <w:r/>
+    </w:p>
+    <w:p>
+      <w:pPr>
+        <w:pStyle w:val="NoSpacing"/>
+        <w:tabs>
+          <w:tab w:val="right" w:pos="9360" w:leader="none"/>
+        </w:tabs>
+        <w:spacing w:before="120" w:after="0"/>
+        <w:rPr>
+          <w:sz w:val="22"/>
+          <w:sz w:val="22"/>
+          <w:szCs w:val="22"/>
+          <w:rFonts w:ascii="FreeSans" w:hAnsi="FreeSans" w:eastAsia="Calibri" w:cs="" w:cstheme="minorBidi" w:eastAsiaTheme="minorHAnsi"/>
+          <w:color w:val="00000A"/>
+          <w:lang w:val="en-US" w:eastAsia="en-US" w:bidi="ar-SA"/>
+        </w:rPr>
+      </w:pPr>
+      <w:r>
+        <w:rPr>
+          <w:rFonts w:ascii="FreeSans" w:hAnsi="FreeSans"/>
+        </w:rPr>
+        <w:t>Award partial credit (1 point) if the answer mentions limited resources or fitness trade-offs, but without relating it to reproductive output.</w:t>
+      </w:r>
+      <w:r/>
+    </w:p>
+    <w:p>
+      <w:pPr>
+        <w:pStyle w:val="NoSpacing"/>
+        <w:tabs>
+          <w:tab w:val="right" w:pos="9360" w:leader="none"/>
+        </w:tabs>
+        <w:spacing w:before="120" w:after="0"/>
+        <w:rPr>
+          <w:sz w:val="22"/>
+          <w:sz w:val="22"/>
+          <w:szCs w:val="22"/>
+          <w:rFonts w:ascii="FreeSans" w:hAnsi="FreeSans" w:eastAsia="Calibri" w:cs="" w:cstheme="minorBidi" w:eastAsiaTheme="minorHAnsi"/>
+          <w:color w:val="00000A"/>
+          <w:lang w:val="en-US" w:eastAsia="en-US" w:bidi="ar-SA"/>
+        </w:rPr>
+      </w:pPr>
+      <w:r>
+        <w:rPr>
+          <w:rFonts w:ascii="FreeSans" w:hAnsi="FreeSans"/>
+        </w:rPr>
+        <w:t>No credit (0 point) if the does not mention limited resources or fitness trade-offs.</w:t>
       </w:r>
       <w:r/>
     </w:p>

</xml_diff>

<commit_message>
Working on practice exam 3.
</commit_message>
<xml_diff>
--- a/practice-exams/practice-exam-03.docx
+++ b/practice-exams/practice-exam-03.docx
@@ -257,55 +257,7 @@
           <w:sz w:val="22"/>
           <w:szCs w:val="22"/>
         </w:rPr>
-        <w:t xml:space="preserve">Are the genotype frequencies in Hardy-Weinberg proportions? (Assume yes if all </w:t>
-      </w:r>
-      <w:r>
-        <w:rPr>
-          <w:rFonts w:cs="Times New Roman" w:ascii="FreeSans" w:hAnsi="FreeSans"/>
-          <w:sz w:val="22"/>
-          <w:szCs w:val="22"/>
-        </w:rPr>
-        <w:t xml:space="preserve">of the observed frequencies are within </w:t>
-      </w:r>
-      <w:r>
-        <w:rPr>
-          <w:rFonts w:cs="Times New Roman" w:ascii="FreeSans" w:hAnsi="FreeSans"/>
-          <w:sz w:val="22"/>
-          <w:szCs w:val="22"/>
-        </w:rPr>
-        <w:t xml:space="preserve">3% </w:t>
-      </w:r>
-      <w:r>
-        <w:rPr>
-          <w:rFonts w:cs="Times New Roman" w:ascii="FreeSans" w:hAnsi="FreeSans"/>
-          <w:sz w:val="22"/>
-          <w:szCs w:val="22"/>
-        </w:rPr>
-        <w:t>(0.03)</w:t>
-      </w:r>
-      <w:r>
-        <w:rPr>
-          <w:rFonts w:cs="Times New Roman" w:ascii="FreeSans" w:hAnsi="FreeSans"/>
-          <w:sz w:val="22"/>
-          <w:szCs w:val="22"/>
-        </w:rPr>
-        <w:t xml:space="preserve"> of </w:t>
-      </w:r>
-      <w:r>
-        <w:rPr>
-          <w:rFonts w:cs="Times New Roman" w:ascii="FreeSans" w:hAnsi="FreeSans"/>
-          <w:sz w:val="22"/>
-          <w:szCs w:val="22"/>
-        </w:rPr>
-        <w:t>the expected frequencies</w:t>
-      </w:r>
-      <w:r>
-        <w:rPr>
-          <w:rFonts w:cs="Times New Roman" w:ascii="FreeSans" w:hAnsi="FreeSans"/>
-          <w:sz w:val="22"/>
-          <w:szCs w:val="22"/>
-        </w:rPr>
-        <w:t xml:space="preserve">; otherwise no) If so, explain what this means. If not, explain the nature of the discrepancy between observed and expected. </w:t>
+        <w:t xml:space="preserve">Are the genotype frequencies in Hardy-Weinberg proportions? (Assume yes if all of the observed frequencies are within 3% (0.03) of the expected frequencies; otherwise no) If so, explain what this means. If not, explain the nature of the discrepancy between observed and expected. </w:t>
       </w:r>
       <w:r/>
     </w:p>
@@ -526,23 +478,7 @@
           <w:sz w:val="22"/>
           <w:szCs w:val="22"/>
         </w:rPr>
-        <w:t xml:space="preserve">Using your data on twinflower plants, and </w:t>
-      </w:r>
-      <w:r>
-        <w:rPr>
-          <w:rFonts w:cs="Times New Roman" w:ascii="FreeSans" w:hAnsi="FreeSans"/>
-          <w:sz w:val="22"/>
-          <w:szCs w:val="22"/>
-        </w:rPr>
-        <w:t>using</w:t>
-      </w:r>
-      <w:r>
-        <w:rPr>
-          <w:rFonts w:cs="Times New Roman" w:ascii="FreeSans" w:hAnsi="FreeSans"/>
-          <w:sz w:val="22"/>
-          <w:szCs w:val="22"/>
-        </w:rPr>
-        <w:t xml:space="preserve"> the Hardy-Wienberg model as the null hypothesis, you perform a statistical test and get a p-value of 0.07. What does this p-value represent?</w:t>
+        <w:t>Using your data on twinflower plants, and using the Hardy-Wienberg model as the null hypothesis, you perform a statistical test and get a p-value of 0.07. What does this p-value represent?</w:t>
       </w:r>
       <w:r/>
     </w:p>
@@ -565,7 +501,23 @@
           <w:sz w:val="22"/>
           <w:szCs w:val="22"/>
         </w:rPr>
-        <w:t>Sample answer:</w:t>
+        <w:t>Sample answer</w:t>
+      </w:r>
+      <w:r>
+        <w:rPr>
+          <w:rFonts w:ascii="FreeSans" w:hAnsi="FreeSans"/>
+          <w:sz w:val="22"/>
+          <w:szCs w:val="22"/>
+        </w:rPr>
+        <w:t>s</w:t>
+      </w:r>
+      <w:r>
+        <w:rPr>
+          <w:rFonts w:ascii="FreeSans" w:hAnsi="FreeSans"/>
+          <w:sz w:val="22"/>
+          <w:szCs w:val="22"/>
+        </w:rPr>
+        <w:t>:</w:t>
       </w:r>
       <w:r/>
     </w:p>
@@ -573,22 +525,30 @@
       <w:pPr>
         <w:pStyle w:val="NormalWeb"/>
         <w:spacing w:beforeAutospacing="0" w:before="120" w:afterAutospacing="0" w:after="0"/>
-        <w:rPr>
-          <w:sz w:val="22"/>
-          <w:sz w:val="22"/>
-          <w:szCs w:val="22"/>
-          <w:rFonts w:ascii="FreeSans" w:hAnsi="FreeSans" w:eastAsia="Times New Roman" w:cs="Times New Roman"/>
-          <w:color w:val="00000A"/>
-          <w:lang w:val="en-US" w:eastAsia="en-US" w:bidi="ar-SA"/>
-        </w:rPr>
-      </w:pPr>
-      <w:r>
-        <w:rPr>
-          <w:rFonts w:ascii="FreeSans" w:hAnsi="FreeSans"/>
-          <w:sz w:val="22"/>
-          <w:szCs w:val="22"/>
-        </w:rPr>
-        <w:t>If the Hardy-Weinberg model was correct, we would expect to see genotype frequencies as weird as the ones we observed 7% of the time.</w:t>
+      </w:pPr>
+      <w:r>
+        <w:rPr>
+          <w:rFonts w:ascii="FreeSans" w:hAnsi="FreeSans"/>
+          <w:sz w:val="22"/>
+          <w:szCs w:val="22"/>
+        </w:rPr>
+        <w:t xml:space="preserve">If the Hardy-Weinberg model was correct, we would expect to see genotype frequencies as weird as the ones we observed 7% of the time </w:t>
+      </w:r>
+      <w:r>
+        <w:rPr>
+          <w:rFonts w:ascii="FreeSans" w:hAnsi="FreeSans"/>
+          <w:sz w:val="22"/>
+          <w:szCs w:val="22"/>
+        </w:rPr>
+        <w:t>just due to chance</w:t>
+      </w:r>
+      <w:r>
+        <w:rPr>
+          <w:rFonts w:ascii="FreeSans" w:hAnsi="FreeSans"/>
+          <w:sz w:val="22"/>
+          <w:szCs w:val="22"/>
+        </w:rPr>
+        <w:t>.</w:t>
       </w:r>
       <w:r/>
     </w:p>
@@ -603,23 +563,7 @@
           <w:sz w:val="22"/>
           <w:szCs w:val="22"/>
         </w:rPr>
-        <w:t xml:space="preserve">The probability of getting results as unexpected as </w:t>
-      </w:r>
-      <w:r>
-        <w:rPr>
-          <w:rFonts w:ascii="FreeSans" w:hAnsi="FreeSans"/>
-          <w:sz w:val="22"/>
-          <w:szCs w:val="22"/>
-        </w:rPr>
-        <w:t>the data</w:t>
-      </w:r>
-      <w:r>
-        <w:rPr>
-          <w:rFonts w:ascii="FreeSans" w:hAnsi="FreeSans"/>
-          <w:sz w:val="22"/>
-          <w:szCs w:val="22"/>
-        </w:rPr>
-        <w:t xml:space="preserve"> we observed is 0.07, under the Hardy-Weinberg hypothesis.</w:t>
+        <w:t>-OR-</w:t>
       </w:r>
       <w:r/>
     </w:p>
@@ -627,6 +571,37 @@
       <w:pPr>
         <w:pStyle w:val="NormalWeb"/>
         <w:spacing w:beforeAutospacing="0" w:before="120" w:afterAutospacing="0" w:after="0"/>
+      </w:pPr>
+      <w:r>
+        <w:rPr>
+          <w:rFonts w:ascii="FreeSans" w:hAnsi="FreeSans"/>
+          <w:sz w:val="22"/>
+          <w:szCs w:val="22"/>
+        </w:rPr>
+        <w:t xml:space="preserve">The probability of getting results as unexpected as the data we observed </w:t>
+      </w:r>
+      <w:r>
+        <w:rPr>
+          <w:rFonts w:ascii="FreeSans" w:hAnsi="FreeSans"/>
+          <w:sz w:val="22"/>
+          <w:szCs w:val="22"/>
+        </w:rPr>
+        <w:t xml:space="preserve">due to chance, assuming the Hardy-Weinberg hypothesis is correct, </w:t>
+      </w:r>
+      <w:r>
+        <w:rPr>
+          <w:rFonts w:ascii="FreeSans" w:hAnsi="FreeSans"/>
+          <w:sz w:val="22"/>
+          <w:szCs w:val="22"/>
+        </w:rPr>
+        <w:t>is 0.07.</w:t>
+      </w:r>
+      <w:r/>
+    </w:p>
+    <w:p>
+      <w:pPr>
+        <w:pStyle w:val="NormalWeb"/>
+        <w:spacing w:beforeAutospacing="0" w:before="120" w:afterAutospacing="0" w:after="0"/>
         <w:rPr>
           <w:sz w:val="22"/>
           <w:sz w:val="22"/>
@@ -662,23 +637,23 @@
           <w:sz w:val="22"/>
           <w:szCs w:val="22"/>
         </w:rPr>
-        <w:t>For full credit (2 points) the answer must articulate that the p-value is (1) the p</w:t>
-      </w:r>
-      <w:r>
-        <w:rPr>
-          <w:rFonts w:ascii="FreeSans" w:hAnsi="FreeSans"/>
-          <w:sz w:val="22"/>
-          <w:szCs w:val="22"/>
-        </w:rPr>
-        <w:t xml:space="preserve">robability of (or how often we expect to see) data like ours, </w:t>
-      </w:r>
-      <w:r>
-        <w:rPr>
-          <w:rFonts w:ascii="FreeSans" w:hAnsi="FreeSans"/>
-          <w:sz w:val="22"/>
-          <w:szCs w:val="22"/>
-        </w:rPr>
-        <w:t>(2) when assuming the Hardy-Weinberg hypothesis is correct.</w:t>
+        <w:t xml:space="preserve">For full credit (2 points) the answer must articulate that the p-value is (1) the probability of (or how often we expect to see) data like ours, (2) when assuming the Hardy-Weinberg </w:t>
+      </w:r>
+      <w:r>
+        <w:rPr>
+          <w:rFonts w:ascii="FreeSans" w:hAnsi="FreeSans"/>
+          <w:sz w:val="22"/>
+          <w:szCs w:val="22"/>
+        </w:rPr>
+        <w:t>model</w:t>
+      </w:r>
+      <w:r>
+        <w:rPr>
+          <w:rFonts w:ascii="FreeSans" w:hAnsi="FreeSans"/>
+          <w:sz w:val="22"/>
+          <w:szCs w:val="22"/>
+        </w:rPr>
+        <w:t xml:space="preserve"> is correct.</w:t>
       </w:r>
       <w:r/>
     </w:p>
@@ -781,13 +756,7 @@
         <w:rPr>
           <w:rFonts w:cs="Times New Roman" w:ascii="FreeSans" w:hAnsi="FreeSans"/>
         </w:rPr>
-        <w:t xml:space="preserve">, that are primarily pollinated by bumblebees and hummingbirds, respectively. </w:t>
-      </w:r>
-      <w:r>
-        <w:rPr>
-          <w:rFonts w:cs="Times New Roman" w:ascii="FreeSans" w:hAnsi="FreeSans"/>
-        </w:rPr>
-        <w:t xml:space="preserve">If bumblebees go extinct, and </w:t>
+        <w:t xml:space="preserve">, that are primarily pollinated by bumblebees and hummingbirds, respectively. If bumblebees go extinct, and </w:t>
       </w:r>
       <w:r>
         <w:rPr>
@@ -836,7 +805,11 @@
       </w:pPr>
       <w:r>
         <w:rPr>
-          <w:rFonts w:cs="Times New Roman" w:ascii="FreeSans" w:hAnsi="FreeSans"/>
+          <w:rFonts w:eastAsia="Calibri" w:cs="Times New Roman" w:eastAsiaTheme="minorHAnsi" w:ascii="FreeSans" w:hAnsi="FreeSans"/>
+          <w:color w:val="00000A"/>
+          <w:sz w:val="22"/>
+          <w:szCs w:val="22"/>
+          <w:lang w:val="en-US" w:eastAsia="en-US" w:bidi="ar-SA"/>
         </w:rPr>
       </w:r>
       <w:r/>
@@ -889,7 +862,31 @@
         <w:rPr>
           <w:rFonts w:cs="Times New Roman" w:ascii="FreeSans" w:hAnsi="FreeSans"/>
         </w:rPr>
-        <w:t xml:space="preserve"> would be under strong selection for flower phenotype (color and shape) that is conducive to hummingbird pollination.</w:t>
+        <w:t xml:space="preserve"> would be under selection for flower phenotype</w:t>
+      </w:r>
+      <w:r>
+        <w:rPr>
+          <w:rFonts w:cs="Times New Roman" w:ascii="FreeSans" w:hAnsi="FreeSans"/>
+        </w:rPr>
+        <w:t>s</w:t>
+      </w:r>
+      <w:r>
+        <w:rPr>
+          <w:rFonts w:cs="Times New Roman" w:ascii="FreeSans" w:hAnsi="FreeSans"/>
+        </w:rPr>
+        <w:t xml:space="preserve"> that </w:t>
+      </w:r>
+      <w:r>
+        <w:rPr>
+          <w:rFonts w:cs="Times New Roman" w:ascii="FreeSans" w:hAnsi="FreeSans"/>
+        </w:rPr>
+        <w:t>are</w:t>
+      </w:r>
+      <w:r>
+        <w:rPr>
+          <w:rFonts w:cs="Times New Roman" w:ascii="FreeSans" w:hAnsi="FreeSans"/>
+        </w:rPr>
+        <w:t xml:space="preserve"> conducive to hummingbird pollination.</w:t>
       </w:r>
       <w:r/>
     </w:p>
@@ -910,7 +907,11 @@
       </w:pPr>
       <w:r>
         <w:rPr>
-          <w:rFonts w:cs="Times New Roman" w:ascii="FreeSans" w:hAnsi="FreeSans"/>
+          <w:rFonts w:eastAsia="Calibri" w:cs="Times New Roman" w:eastAsiaTheme="minorHAnsi" w:ascii="FreeSans" w:hAnsi="FreeSans"/>
+          <w:color w:val="00000A"/>
+          <w:sz w:val="22"/>
+          <w:szCs w:val="22"/>
+          <w:lang w:val="en-US" w:eastAsia="en-US" w:bidi="ar-SA"/>
         </w:rPr>
       </w:r>
       <w:r/>
@@ -948,61 +949,53 @@
           <w:sz w:val="22"/>
           <w:szCs w:val="22"/>
         </w:rPr>
-        <w:t>For full credit (2 points), the answer must be “</w:t>
-      </w:r>
-      <w:r>
-        <w:rPr>
-          <w:rFonts w:ascii="FreeSans" w:hAnsi="FreeSans"/>
-          <w:sz w:val="22"/>
-          <w:szCs w:val="22"/>
-        </w:rPr>
-        <w:t xml:space="preserve">directional selection,” </w:t>
-      </w:r>
-      <w:r>
-        <w:rPr>
-          <w:rFonts w:ascii="FreeSans" w:hAnsi="FreeSans"/>
-          <w:sz w:val="22"/>
-          <w:szCs w:val="22"/>
-        </w:rPr>
-        <w:t xml:space="preserve">and the explanation must be correct. </w:t>
-      </w:r>
-      <w:r>
-        <w:rPr>
-          <w:rFonts w:ascii="FreeSans" w:hAnsi="FreeSans"/>
-          <w:sz w:val="22"/>
-          <w:szCs w:val="22"/>
-        </w:rPr>
-        <w:t>Note, it is ok if the explanation mentions particular flower phenotypes that increase hummingbird pollination (like red coloration and no “landing platform”).</w:t>
-      </w:r>
-      <w:r/>
-    </w:p>
-    <w:p>
-      <w:pPr>
-        <w:pStyle w:val="NoSpacing"/>
-      </w:pPr>
-      <w:r>
-        <w:rPr>
-          <w:rFonts w:ascii="FreeSans" w:hAnsi="FreeSans"/>
-          <w:sz w:val="22"/>
-          <w:szCs w:val="22"/>
-        </w:rPr>
-        <w:t>Award partial credit (1 point) if the answer is “</w:t>
-      </w:r>
-      <w:r>
-        <w:rPr>
-          <w:rFonts w:ascii="FreeSans" w:hAnsi="FreeSans"/>
-          <w:sz w:val="22"/>
-          <w:szCs w:val="22"/>
-        </w:rPr>
-        <w:t>directional selection,</w:t>
-      </w:r>
-      <w:r>
-        <w:rPr>
-          <w:rFonts w:ascii="FreeSans" w:hAnsi="FreeSans"/>
-          <w:sz w:val="22"/>
-          <w:szCs w:val="22"/>
-        </w:rPr>
-        <w:t>” but the explanation is not correct.</w:t>
+        <w:t>For full credit (2 points), the answer must be “directional selection,” and the explanation must be correct. Note, it is ok</w:t>
+      </w:r>
+      <w:r>
+        <w:rPr>
+          <w:rFonts w:ascii="FreeSans" w:hAnsi="FreeSans"/>
+          <w:sz w:val="22"/>
+          <w:szCs w:val="22"/>
+        </w:rPr>
+        <w:t>ay</w:t>
+      </w:r>
+      <w:r>
+        <w:rPr>
+          <w:rFonts w:ascii="FreeSans" w:hAnsi="FreeSans"/>
+          <w:sz w:val="22"/>
+          <w:szCs w:val="22"/>
+        </w:rPr>
+        <w:t xml:space="preserve"> if the explanation mentions </w:t>
+      </w:r>
+      <w:r>
+        <w:rPr>
+          <w:rFonts w:ascii="FreeSans" w:hAnsi="FreeSans"/>
+          <w:sz w:val="22"/>
+          <w:szCs w:val="22"/>
+        </w:rPr>
+        <w:t xml:space="preserve">that there will be selection for </w:t>
+      </w:r>
+      <w:r>
+        <w:rPr>
+          <w:rFonts w:ascii="FreeSans" w:hAnsi="FreeSans"/>
+          <w:sz w:val="22"/>
+          <w:szCs w:val="22"/>
+        </w:rPr>
+        <w:t>particular flower phenotypes that increase hummingbird pollination (like red coloration and no “landing platform”).</w:t>
+      </w:r>
+      <w:r/>
+    </w:p>
+    <w:p>
+      <w:pPr>
+        <w:pStyle w:val="NoSpacing"/>
+      </w:pPr>
+      <w:r>
+        <w:rPr>
+          <w:rFonts w:ascii="FreeSans" w:hAnsi="FreeSans"/>
+          <w:sz w:val="22"/>
+          <w:szCs w:val="22"/>
+        </w:rPr>
+        <w:t>Award partial credit (1 point) if the answer is “directional selection,” but the explanation is not correct.</w:t>
       </w:r>
       <w:r/>
     </w:p>
@@ -1088,6 +1081,70 @@
           <w:tab w:val="right" w:pos="9360" w:leader="none"/>
         </w:tabs>
         <w:spacing w:before="120" w:after="0"/>
+      </w:pPr>
+      <w:r>
+        <w:rPr>
+          <w:rFonts w:ascii="FreeSans" w:hAnsi="FreeSans"/>
+        </w:rPr>
+        <w:t xml:space="preserve">Most tropical bird species breed </w:t>
+      </w:r>
+      <w:r>
+        <w:rPr>
+          <w:rFonts w:ascii="FreeSans" w:hAnsi="FreeSans"/>
+        </w:rPr>
+        <w:t>seasonally (once per year)</w:t>
+      </w:r>
+      <w:r>
+        <w:rPr>
+          <w:rFonts w:ascii="FreeSans" w:hAnsi="FreeSans"/>
+        </w:rPr>
+        <w:t xml:space="preserve">. It seems </w:t>
+      </w:r>
+      <w:r>
+        <w:rPr>
+          <w:rFonts w:ascii="FreeSans" w:hAnsi="FreeSans"/>
+        </w:rPr>
+        <w:t>that if</w:t>
+      </w:r>
+      <w:r>
+        <w:rPr>
+          <w:rFonts w:ascii="FreeSans" w:hAnsi="FreeSans"/>
+        </w:rPr>
+        <w:t xml:space="preserve"> individuals bred </w:t>
+      </w:r>
+      <w:r>
+        <w:rPr>
+          <w:rFonts w:ascii="FreeSans" w:hAnsi="FreeSans"/>
+        </w:rPr>
+        <w:t>throughout the year</w:t>
+      </w:r>
+      <w:r>
+        <w:rPr>
+          <w:rFonts w:ascii="FreeSans" w:hAnsi="FreeSans"/>
+        </w:rPr>
+        <w:t xml:space="preserve">, </w:t>
+      </w:r>
+      <w:r>
+        <w:rPr>
+          <w:rFonts w:ascii="FreeSans" w:hAnsi="FreeSans"/>
+        </w:rPr>
+        <w:t>they</w:t>
+      </w:r>
+      <w:r>
+        <w:rPr>
+          <w:rFonts w:ascii="FreeSans" w:hAnsi="FreeSans"/>
+        </w:rPr>
+        <w:t xml:space="preserve"> would have higher fitness, so why don't more species breed year round?</w:t>
+      </w:r>
+      <w:r/>
+    </w:p>
+    <w:p>
+      <w:pPr>
+        <w:pStyle w:val="NoSpacing"/>
+        <w:tabs>
+          <w:tab w:val="right" w:pos="9360" w:leader="none"/>
+        </w:tabs>
+        <w:spacing w:before="120" w:after="0"/>
         <w:rPr>
           <w:sz w:val="22"/>
           <w:sz w:val="22"/>
@@ -1101,7 +1158,7 @@
         <w:rPr>
           <w:rFonts w:ascii="FreeSans" w:hAnsi="FreeSans"/>
         </w:rPr>
-        <w:t>Most tropical bird species breed seasonally. It seems like individuals that bred all year would have higher fitness, so why don't more species breed year round?</w:t>
+        <w:t>Sample answer:</w:t>
       </w:r>
       <w:r/>
     </w:p>
@@ -1112,6 +1169,40 @@
           <w:tab w:val="right" w:pos="9360" w:leader="none"/>
         </w:tabs>
         <w:spacing w:before="120" w:after="0"/>
+      </w:pPr>
+      <w:r>
+        <w:rPr>
+          <w:rFonts w:ascii="FreeSans" w:hAnsi="FreeSans"/>
+        </w:rPr>
+        <w:t xml:space="preserve">Developing, laying, and caring for eggs requires a lot of energy, and individuals have access to finite resources. Thus, reproducing </w:t>
+      </w:r>
+      <w:r>
+        <w:rPr>
+          <w:rFonts w:ascii="FreeSans" w:hAnsi="FreeSans"/>
+        </w:rPr>
+        <w:t>throughout the year</w:t>
+      </w:r>
+      <w:r>
+        <w:rPr>
+          <w:rFonts w:ascii="FreeSans" w:hAnsi="FreeSans"/>
+        </w:rPr>
+        <w:t xml:space="preserve"> would create a fitness trade-off, like </w:t>
+      </w:r>
+      <w:r>
+        <w:rPr>
+          <w:rFonts w:ascii="FreeSans" w:hAnsi="FreeSans"/>
+        </w:rPr>
+        <w:t>having smaller eggs with less yolk.</w:t>
+      </w:r>
+      <w:r/>
+    </w:p>
+    <w:p>
+      <w:pPr>
+        <w:pStyle w:val="NoSpacing"/>
+        <w:tabs>
+          <w:tab w:val="right" w:pos="9360" w:leader="none"/>
+        </w:tabs>
+        <w:spacing w:before="120" w:after="0"/>
         <w:rPr>
           <w:sz w:val="22"/>
           <w:sz w:val="22"/>
@@ -1125,7 +1216,7 @@
         <w:rPr>
           <w:rFonts w:ascii="FreeSans" w:hAnsi="FreeSans"/>
         </w:rPr>
-        <w:t>Sample answer:</w:t>
+        <w:t>Rubric:</w:t>
       </w:r>
       <w:r/>
     </w:p>
@@ -1141,13 +1232,7 @@
         <w:rPr>
           <w:rFonts w:ascii="FreeSans" w:hAnsi="FreeSans"/>
         </w:rPr>
-        <w:t xml:space="preserve">Developing, laying, and caring for eggs requires a lot of energy, and individuals have access to finite resources. </w:t>
-      </w:r>
-      <w:r>
-        <w:rPr>
-          <w:rFonts w:ascii="FreeSans" w:hAnsi="FreeSans"/>
-        </w:rPr>
-        <w:t>Thus, reproducing constantly would create a fitness trade-off, like dying young.</w:t>
+        <w:t>For full credit (2 points) the answer must state that finite (limited) resources limit how much energy can be allocated to reproduction.</w:t>
       </w:r>
       <w:r/>
     </w:p>
@@ -1171,7 +1256,7 @@
         <w:rPr>
           <w:rFonts w:ascii="FreeSans" w:hAnsi="FreeSans"/>
         </w:rPr>
-        <w:t>Rubric:</w:t>
+        <w:t>Award partial credit (1 point) if the answer mentions limited resources or fitness trade-offs, but without relating it to reproductive output.</w:t>
       </w:r>
       <w:r/>
     </w:p>
@@ -1182,66 +1267,6 @@
           <w:tab w:val="right" w:pos="9360" w:leader="none"/>
         </w:tabs>
         <w:spacing w:before="120" w:after="0"/>
-      </w:pPr>
-      <w:r>
-        <w:rPr>
-          <w:rFonts w:ascii="FreeSans" w:hAnsi="FreeSans"/>
-        </w:rPr>
-        <w:t xml:space="preserve">For full credit (2 points) the answer must </w:t>
-      </w:r>
-      <w:r>
-        <w:rPr>
-          <w:rFonts w:ascii="FreeSans" w:hAnsi="FreeSans"/>
-        </w:rPr>
-        <w:t>state that finite (limited) resources limit how much energy</w:t>
-      </w:r>
-      <w:r>
-        <w:rPr>
-          <w:rFonts w:ascii="FreeSans" w:hAnsi="FreeSans"/>
-        </w:rPr>
-        <w:t xml:space="preserve"> can be allocated to reproduction.</w:t>
-      </w:r>
-      <w:r/>
-    </w:p>
-    <w:p>
-      <w:pPr>
-        <w:pStyle w:val="NoSpacing"/>
-        <w:tabs>
-          <w:tab w:val="right" w:pos="9360" w:leader="none"/>
-        </w:tabs>
-        <w:spacing w:before="120" w:after="0"/>
-        <w:rPr>
-          <w:sz w:val="22"/>
-          <w:sz w:val="22"/>
-          <w:szCs w:val="22"/>
-          <w:rFonts w:ascii="FreeSans" w:hAnsi="FreeSans" w:eastAsia="Calibri" w:cs="" w:cstheme="minorBidi" w:eastAsiaTheme="minorHAnsi"/>
-          <w:color w:val="00000A"/>
-          <w:lang w:val="en-US" w:eastAsia="en-US" w:bidi="ar-SA"/>
-        </w:rPr>
-      </w:pPr>
-      <w:r>
-        <w:rPr>
-          <w:rFonts w:ascii="FreeSans" w:hAnsi="FreeSans"/>
-        </w:rPr>
-        <w:t>Award partial credit (1 point) if the answer mentions limited resources or fitness trade-offs, but without relating it to reproductive output.</w:t>
-      </w:r>
-      <w:r/>
-    </w:p>
-    <w:p>
-      <w:pPr>
-        <w:pStyle w:val="NoSpacing"/>
-        <w:tabs>
-          <w:tab w:val="right" w:pos="9360" w:leader="none"/>
-        </w:tabs>
-        <w:spacing w:before="120" w:after="0"/>
-        <w:rPr>
-          <w:sz w:val="22"/>
-          <w:sz w:val="22"/>
-          <w:szCs w:val="22"/>
-          <w:rFonts w:ascii="FreeSans" w:hAnsi="FreeSans" w:eastAsia="Calibri" w:cs="" w:cstheme="minorBidi" w:eastAsiaTheme="minorHAnsi"/>
-          <w:color w:val="00000A"/>
-          <w:lang w:val="en-US" w:eastAsia="en-US" w:bidi="ar-SA"/>
-        </w:rPr>
       </w:pPr>
       <w:r>
         <w:rPr>

</xml_diff>